<commit_message>
Updated GAM 1111 for GDC week
</commit_message>
<xml_diff>
--- a/GAM_1111_01_2023PO_Heagney.docx
+++ b/GAM_1111_01_2023PO_Heagney.docx
@@ -4058,6 +4058,7 @@
       <w:pPr>
         <w:pStyle w:val="Heag-body-copy"/>
       </w:pPr>
+      <w:bookmarkStart w:id="0" w:name="_Hlk129606022"/>
       <w:r>
         <w:t>This is a tentative schedule that is subject to change. Details for each week’s assignments will be posted on Blackboard.</w:t>
       </w:r>
@@ -4072,12 +4073,12 @@
         <w:tblLook w:val="04A0" w:firstRow="1" w:lastRow="0" w:firstColumn="1" w:lastColumn="0" w:noHBand="0" w:noVBand="1"/>
       </w:tblPr>
       <w:tblGrid>
-        <w:gridCol w:w="1273"/>
+        <w:gridCol w:w="1242"/>
         <w:gridCol w:w="1147"/>
-        <w:gridCol w:w="1699"/>
-        <w:gridCol w:w="1446"/>
-        <w:gridCol w:w="1401"/>
-        <w:gridCol w:w="2378"/>
+        <w:gridCol w:w="1379"/>
+        <w:gridCol w:w="1352"/>
+        <w:gridCol w:w="2384"/>
+        <w:gridCol w:w="1840"/>
       </w:tblGrid>
       <w:tr>
         <w:trPr>
@@ -9969,7 +9970,6 @@
             <w:tcBorders>
               <w:top w:val="single" w:sz="6" w:space="0" w:color="CCCCCC"/>
               <w:left w:val="single" w:sz="6" w:space="0" w:color="CCCCCC"/>
-              <w:bottom w:val="single" w:sz="6" w:space="0" w:color="CCCCCC"/>
               <w:right w:val="single" w:sz="6" w:space="0" w:color="CCCCCC"/>
             </w:tcBorders>
             <w:tcMar>
@@ -10199,9 +10199,7 @@
             <w:tcW w:w="0" w:type="auto"/>
             <w:vMerge/>
             <w:tcBorders>
-              <w:top w:val="single" w:sz="6" w:space="0" w:color="CCCCCC"/>
-              <w:left w:val="single" w:sz="6" w:space="0" w:color="CCCCCC"/>
-              <w:bottom w:val="single" w:sz="6" w:space="0" w:color="CCCCCC"/>
+              <w:left w:val="single" w:sz="6" w:space="0" w:color="CCCCCC"/>
               <w:right w:val="single" w:sz="6" w:space="0" w:color="CCCCCC"/>
             </w:tcBorders>
             <w:vAlign w:val="center"/>
@@ -10385,9 +10383,7 @@
             <w:tcW w:w="0" w:type="auto"/>
             <w:vMerge/>
             <w:tcBorders>
-              <w:top w:val="single" w:sz="6" w:space="0" w:color="CCCCCC"/>
-              <w:left w:val="single" w:sz="6" w:space="0" w:color="CCCCCC"/>
-              <w:bottom w:val="single" w:sz="6" w:space="0" w:color="CCCCCC"/>
+              <w:left w:val="single" w:sz="6" w:space="0" w:color="CCCCCC"/>
               <w:right w:val="single" w:sz="6" w:space="0" w:color="CCCCCC"/>
             </w:tcBorders>
             <w:vAlign w:val="center"/>
@@ -10475,6 +10471,7 @@
               <w:bottom w:val="single" w:sz="6" w:space="0" w:color="CCCCCC"/>
               <w:right w:val="single" w:sz="6" w:space="0" w:color="CCCCCC"/>
             </w:tcBorders>
+            <w:shd w:val="clear" w:color="auto" w:fill="D9D9D9" w:themeFill="background1" w:themeFillShade="D9"/>
             <w:tcMar>
               <w:top w:w="30" w:type="dxa"/>
               <w:left w:w="45" w:type="dxa"/>
@@ -10513,6 +10510,7 @@
               <w:bottom w:val="single" w:sz="6" w:space="0" w:color="CCCCCC"/>
               <w:right w:val="single" w:sz="6" w:space="0" w:color="CCCCCC"/>
             </w:tcBorders>
+            <w:shd w:val="clear" w:color="auto" w:fill="D9D9D9" w:themeFill="background1" w:themeFillShade="D9"/>
             <w:tcMar>
               <w:top w:w="30" w:type="dxa"/>
               <w:left w:w="45" w:type="dxa"/>
@@ -10551,6 +10549,7 @@
               <w:bottom w:val="single" w:sz="6" w:space="0" w:color="CCCCCC"/>
               <w:right w:val="single" w:sz="6" w:space="0" w:color="CCCCCC"/>
             </w:tcBorders>
+            <w:shd w:val="clear" w:color="auto" w:fill="D9D9D9" w:themeFill="background1" w:themeFillShade="D9"/>
             <w:tcMar>
               <w:top w:w="30" w:type="dxa"/>
               <w:left w:w="45" w:type="dxa"/>
@@ -10585,41 +10584,10 @@
             <w:tcW w:w="0" w:type="auto"/>
             <w:vMerge/>
             <w:tcBorders>
-              <w:top w:val="single" w:sz="6" w:space="0" w:color="CCCCCC"/>
-              <w:left w:val="single" w:sz="6" w:space="0" w:color="CCCCCC"/>
-              <w:bottom w:val="single" w:sz="6" w:space="0" w:color="CCCCCC"/>
-              <w:right w:val="single" w:sz="6" w:space="0" w:color="CCCCCC"/>
-            </w:tcBorders>
-            <w:vAlign w:val="center"/>
-            <w:hideMark/>
-          </w:tcPr>
-          <w:p>
-            <w:pPr>
-              <w:spacing w:after="0" w:line="240" w:lineRule="auto"/>
-              <w:jc w:val="center"/>
-              <w:rPr>
-                <w:rFonts w:ascii="Arial" w:eastAsia="Times New Roman" w:hAnsi="Arial" w:cs="Arial"/>
-                <w:sz w:val="20"/>
-                <w:szCs w:val="20"/>
-              </w:rPr>
-            </w:pPr>
-          </w:p>
-        </w:tc>
-        <w:tc>
-          <w:tcPr>
-            <w:tcW w:w="0" w:type="auto"/>
-            <w:tcBorders>
-              <w:top w:val="single" w:sz="6" w:space="0" w:color="CCCCCC"/>
-              <w:left w:val="single" w:sz="6" w:space="0" w:color="CCCCCC"/>
-              <w:bottom w:val="single" w:sz="6" w:space="0" w:color="CCCCCC"/>
-              <w:right w:val="single" w:sz="6" w:space="0" w:color="CCCCCC"/>
-            </w:tcBorders>
-            <w:tcMar>
-              <w:top w:w="30" w:type="dxa"/>
-              <w:left w:w="45" w:type="dxa"/>
-              <w:bottom w:w="30" w:type="dxa"/>
-              <w:right w:w="45" w:type="dxa"/>
-            </w:tcMar>
+              <w:left w:val="single" w:sz="6" w:space="0" w:color="CCCCCC"/>
+              <w:right w:val="single" w:sz="6" w:space="0" w:color="CCCCCC"/>
+            </w:tcBorders>
+            <w:shd w:val="clear" w:color="auto" w:fill="D9D9D9" w:themeFill="background1" w:themeFillShade="D9"/>
             <w:vAlign w:val="center"/>
             <w:hideMark/>
           </w:tcPr>
@@ -10642,9 +10610,66 @@
             <w:tcBorders>
               <w:top w:val="single" w:sz="6" w:space="0" w:color="CCCCCC"/>
               <w:left w:val="single" w:sz="6" w:space="0" w:color="CCCCCC"/>
-              <w:bottom w:val="single" w:sz="6" w:space="0" w:color="CCCCCC"/>
-              <w:right w:val="single" w:sz="6" w:space="0" w:color="CCCCCC"/>
-            </w:tcBorders>
+              <w:right w:val="single" w:sz="6" w:space="0" w:color="CCCCCC"/>
+            </w:tcBorders>
+            <w:shd w:val="clear" w:color="auto" w:fill="D9D9D9" w:themeFill="background1" w:themeFillShade="D9"/>
+            <w:tcMar>
+              <w:top w:w="30" w:type="dxa"/>
+              <w:left w:w="45" w:type="dxa"/>
+              <w:bottom w:w="30" w:type="dxa"/>
+              <w:right w:w="45" w:type="dxa"/>
+            </w:tcMar>
+            <w:vAlign w:val="center"/>
+            <w:hideMark/>
+          </w:tcPr>
+          <w:p>
+            <w:pPr>
+              <w:spacing w:after="0" w:line="240" w:lineRule="auto"/>
+              <w:jc w:val="center"/>
+              <w:rPr>
+                <w:rFonts w:ascii="Arial" w:eastAsia="Times New Roman" w:hAnsi="Arial" w:cs="Arial"/>
+                <w:sz w:val="20"/>
+                <w:szCs w:val="20"/>
+              </w:rPr>
+            </w:pPr>
+            <w:r>
+              <w:rPr>
+                <w:rFonts w:ascii="Arial" w:eastAsia="Times New Roman" w:hAnsi="Arial" w:cs="Arial"/>
+                <w:sz w:val="20"/>
+                <w:szCs w:val="20"/>
+              </w:rPr>
+              <w:t>Heagney is at GDC in San Francisco</w:t>
+            </w:r>
+            <w:r>
+              <w:rPr>
+                <w:rFonts w:ascii="Arial" w:eastAsia="Times New Roman" w:hAnsi="Arial" w:cs="Arial"/>
+                <w:sz w:val="20"/>
+                <w:szCs w:val="20"/>
+              </w:rPr>
+              <w:br/>
+            </w:r>
+            <w:r>
+              <w:rPr>
+                <w:rFonts w:ascii="Arial" w:eastAsia="Times New Roman" w:hAnsi="Arial" w:cs="Arial"/>
+                <w:sz w:val="20"/>
+                <w:szCs w:val="20"/>
+              </w:rPr>
+              <w:br/>
+              <w:t>There will be out-of-class assignments scheduled on blackboard!</w:t>
+            </w:r>
+          </w:p>
+        </w:tc>
+        <w:tc>
+          <w:tcPr>
+            <w:tcW w:w="0" w:type="auto"/>
+            <w:vMerge w:val="restart"/>
+            <w:tcBorders>
+              <w:top w:val="single" w:sz="6" w:space="0" w:color="CCCCCC"/>
+              <w:left w:val="single" w:sz="6" w:space="0" w:color="CCCCCC"/>
+              <w:bottom w:val="single" w:sz="6" w:space="0" w:color="CCCCCC"/>
+              <w:right w:val="single" w:sz="6" w:space="0" w:color="CCCCCC"/>
+            </w:tcBorders>
+            <w:shd w:val="clear" w:color="auto" w:fill="D9D9D9" w:themeFill="background1" w:themeFillShade="D9"/>
             <w:tcMar>
               <w:top w:w="30" w:type="dxa"/>
               <w:left w:w="45" w:type="dxa"/>
@@ -10707,6 +10732,7 @@
               <w:bottom w:val="single" w:sz="6" w:space="0" w:color="CCCCCC"/>
               <w:right w:val="single" w:sz="6" w:space="0" w:color="CCCCCC"/>
             </w:tcBorders>
+            <w:shd w:val="clear" w:color="auto" w:fill="D9D9D9" w:themeFill="background1" w:themeFillShade="D9"/>
             <w:vAlign w:val="center"/>
             <w:hideMark/>
           </w:tcPr>
@@ -10731,6 +10757,7 @@
               <w:bottom w:val="single" w:sz="6" w:space="0" w:color="CCCCCC"/>
               <w:right w:val="single" w:sz="6" w:space="0" w:color="CCCCCC"/>
             </w:tcBorders>
+            <w:shd w:val="clear" w:color="auto" w:fill="D9D9D9" w:themeFill="background1" w:themeFillShade="D9"/>
             <w:tcMar>
               <w:top w:w="30" w:type="dxa"/>
               <w:left w:w="45" w:type="dxa"/>
@@ -10769,6 +10796,7 @@
               <w:bottom w:val="single" w:sz="6" w:space="0" w:color="CCCCCC"/>
               <w:right w:val="single" w:sz="6" w:space="0" w:color="CCCCCC"/>
             </w:tcBorders>
+            <w:shd w:val="clear" w:color="auto" w:fill="D9D9D9" w:themeFill="background1" w:themeFillShade="D9"/>
             <w:tcMar>
               <w:top w:w="30" w:type="dxa"/>
               <w:left w:w="45" w:type="dxa"/>
@@ -10803,41 +10831,10 @@
             <w:tcW w:w="0" w:type="auto"/>
             <w:vMerge/>
             <w:tcBorders>
-              <w:top w:val="single" w:sz="6" w:space="0" w:color="CCCCCC"/>
-              <w:left w:val="single" w:sz="6" w:space="0" w:color="CCCCCC"/>
-              <w:bottom w:val="single" w:sz="6" w:space="0" w:color="CCCCCC"/>
-              <w:right w:val="single" w:sz="6" w:space="0" w:color="CCCCCC"/>
-            </w:tcBorders>
-            <w:vAlign w:val="center"/>
-            <w:hideMark/>
-          </w:tcPr>
-          <w:p>
-            <w:pPr>
-              <w:spacing w:after="0" w:line="240" w:lineRule="auto"/>
-              <w:jc w:val="center"/>
-              <w:rPr>
-                <w:rFonts w:ascii="Arial" w:eastAsia="Times New Roman" w:hAnsi="Arial" w:cs="Arial"/>
-                <w:sz w:val="20"/>
-                <w:szCs w:val="20"/>
-              </w:rPr>
-            </w:pPr>
-          </w:p>
-        </w:tc>
-        <w:tc>
-          <w:tcPr>
-            <w:tcW w:w="0" w:type="auto"/>
-            <w:tcBorders>
-              <w:top w:val="single" w:sz="6" w:space="0" w:color="CCCCCC"/>
-              <w:left w:val="single" w:sz="6" w:space="0" w:color="CCCCCC"/>
-              <w:bottom w:val="single" w:sz="6" w:space="0" w:color="CCCCCC"/>
-              <w:right w:val="single" w:sz="6" w:space="0" w:color="CCCCCC"/>
-            </w:tcBorders>
-            <w:tcMar>
-              <w:top w:w="30" w:type="dxa"/>
-              <w:left w:w="45" w:type="dxa"/>
-              <w:bottom w:w="30" w:type="dxa"/>
-              <w:right w:w="45" w:type="dxa"/>
-            </w:tcMar>
+              <w:left w:val="single" w:sz="6" w:space="0" w:color="CCCCCC"/>
+              <w:right w:val="single" w:sz="6" w:space="0" w:color="CCCCCC"/>
+            </w:tcBorders>
+            <w:shd w:val="clear" w:color="auto" w:fill="D9D9D9" w:themeFill="background1" w:themeFillShade="D9"/>
             <w:vAlign w:val="center"/>
             <w:hideMark/>
           </w:tcPr>
@@ -10858,11 +10855,42 @@
             <w:tcW w:w="0" w:type="auto"/>
             <w:vMerge/>
             <w:tcBorders>
-              <w:top w:val="single" w:sz="6" w:space="0" w:color="CCCCCC"/>
-              <w:left w:val="single" w:sz="6" w:space="0" w:color="CCCCCC"/>
-              <w:bottom w:val="single" w:sz="6" w:space="0" w:color="CCCCCC"/>
-              <w:right w:val="single" w:sz="6" w:space="0" w:color="CCCCCC"/>
-            </w:tcBorders>
+              <w:left w:val="single" w:sz="6" w:space="0" w:color="CCCCCC"/>
+              <w:right w:val="single" w:sz="6" w:space="0" w:color="CCCCCC"/>
+            </w:tcBorders>
+            <w:shd w:val="clear" w:color="auto" w:fill="D9D9D9" w:themeFill="background1" w:themeFillShade="D9"/>
+            <w:tcMar>
+              <w:top w:w="30" w:type="dxa"/>
+              <w:left w:w="45" w:type="dxa"/>
+              <w:bottom w:w="30" w:type="dxa"/>
+              <w:right w:w="45" w:type="dxa"/>
+            </w:tcMar>
+            <w:vAlign w:val="center"/>
+            <w:hideMark/>
+          </w:tcPr>
+          <w:p>
+            <w:pPr>
+              <w:spacing w:after="0" w:line="240" w:lineRule="auto"/>
+              <w:jc w:val="center"/>
+              <w:rPr>
+                <w:rFonts w:ascii="Arial" w:eastAsia="Times New Roman" w:hAnsi="Arial" w:cs="Arial"/>
+                <w:sz w:val="20"/>
+                <w:szCs w:val="20"/>
+              </w:rPr>
+            </w:pPr>
+          </w:p>
+        </w:tc>
+        <w:tc>
+          <w:tcPr>
+            <w:tcW w:w="0" w:type="auto"/>
+            <w:vMerge/>
+            <w:tcBorders>
+              <w:top w:val="single" w:sz="6" w:space="0" w:color="CCCCCC"/>
+              <w:left w:val="single" w:sz="6" w:space="0" w:color="CCCCCC"/>
+              <w:bottom w:val="single" w:sz="6" w:space="0" w:color="CCCCCC"/>
+              <w:right w:val="single" w:sz="6" w:space="0" w:color="CCCCCC"/>
+            </w:tcBorders>
+            <w:shd w:val="clear" w:color="auto" w:fill="D9D9D9" w:themeFill="background1" w:themeFillShade="D9"/>
             <w:vAlign w:val="center"/>
             <w:hideMark/>
           </w:tcPr>
@@ -10917,6 +10945,7 @@
               <w:bottom w:val="single" w:sz="6" w:space="0" w:color="CCCCCC"/>
               <w:right w:val="single" w:sz="6" w:space="0" w:color="CCCCCC"/>
             </w:tcBorders>
+            <w:shd w:val="clear" w:color="auto" w:fill="D9D9D9" w:themeFill="background1" w:themeFillShade="D9"/>
             <w:tcMar>
               <w:top w:w="30" w:type="dxa"/>
               <w:left w:w="45" w:type="dxa"/>
@@ -10955,6 +10984,7 @@
               <w:bottom w:val="single" w:sz="6" w:space="0" w:color="CCCCCC"/>
               <w:right w:val="single" w:sz="6" w:space="0" w:color="CCCCCC"/>
             </w:tcBorders>
+            <w:shd w:val="clear" w:color="auto" w:fill="D9D9D9" w:themeFill="background1" w:themeFillShade="D9"/>
             <w:tcMar>
               <w:top w:w="30" w:type="dxa"/>
               <w:left w:w="45" w:type="dxa"/>
@@ -10989,41 +11019,10 @@
             <w:tcW w:w="0" w:type="auto"/>
             <w:vMerge/>
             <w:tcBorders>
-              <w:top w:val="single" w:sz="6" w:space="0" w:color="CCCCCC"/>
-              <w:left w:val="single" w:sz="6" w:space="0" w:color="CCCCCC"/>
-              <w:bottom w:val="single" w:sz="6" w:space="0" w:color="CCCCCC"/>
-              <w:right w:val="single" w:sz="6" w:space="0" w:color="CCCCCC"/>
-            </w:tcBorders>
-            <w:vAlign w:val="center"/>
-            <w:hideMark/>
-          </w:tcPr>
-          <w:p>
-            <w:pPr>
-              <w:spacing w:after="0" w:line="240" w:lineRule="auto"/>
-              <w:jc w:val="center"/>
-              <w:rPr>
-                <w:rFonts w:ascii="Arial" w:eastAsia="Times New Roman" w:hAnsi="Arial" w:cs="Arial"/>
-                <w:sz w:val="20"/>
-                <w:szCs w:val="20"/>
-              </w:rPr>
-            </w:pPr>
-          </w:p>
-        </w:tc>
-        <w:tc>
-          <w:tcPr>
-            <w:tcW w:w="0" w:type="auto"/>
-            <w:tcBorders>
-              <w:top w:val="single" w:sz="6" w:space="0" w:color="CCCCCC"/>
-              <w:left w:val="single" w:sz="6" w:space="0" w:color="CCCCCC"/>
-              <w:bottom w:val="single" w:sz="6" w:space="0" w:color="CCCCCC"/>
-              <w:right w:val="single" w:sz="6" w:space="0" w:color="CCCCCC"/>
-            </w:tcBorders>
-            <w:tcMar>
-              <w:top w:w="30" w:type="dxa"/>
-              <w:left w:w="45" w:type="dxa"/>
-              <w:bottom w:w="30" w:type="dxa"/>
-              <w:right w:w="45" w:type="dxa"/>
-            </w:tcMar>
+              <w:left w:val="single" w:sz="6" w:space="0" w:color="CCCCCC"/>
+              <w:right w:val="single" w:sz="6" w:space="0" w:color="CCCCCC"/>
+            </w:tcBorders>
+            <w:shd w:val="clear" w:color="auto" w:fill="D9D9D9" w:themeFill="background1" w:themeFillShade="D9"/>
             <w:vAlign w:val="center"/>
             <w:hideMark/>
           </w:tcPr>
@@ -11044,11 +11043,43 @@
             <w:tcW w:w="0" w:type="auto"/>
             <w:vMerge/>
             <w:tcBorders>
-              <w:top w:val="single" w:sz="6" w:space="0" w:color="CCCCCC"/>
-              <w:left w:val="single" w:sz="6" w:space="0" w:color="CCCCCC"/>
-              <w:bottom w:val="single" w:sz="6" w:space="0" w:color="CCCCCC"/>
-              <w:right w:val="single" w:sz="6" w:space="0" w:color="CCCCCC"/>
-            </w:tcBorders>
+              <w:left w:val="single" w:sz="6" w:space="0" w:color="CCCCCC"/>
+              <w:bottom w:val="single" w:sz="6" w:space="0" w:color="CCCCCC"/>
+              <w:right w:val="single" w:sz="6" w:space="0" w:color="CCCCCC"/>
+            </w:tcBorders>
+            <w:shd w:val="clear" w:color="auto" w:fill="D9D9D9" w:themeFill="background1" w:themeFillShade="D9"/>
+            <w:tcMar>
+              <w:top w:w="30" w:type="dxa"/>
+              <w:left w:w="45" w:type="dxa"/>
+              <w:bottom w:w="30" w:type="dxa"/>
+              <w:right w:w="45" w:type="dxa"/>
+            </w:tcMar>
+            <w:vAlign w:val="center"/>
+            <w:hideMark/>
+          </w:tcPr>
+          <w:p>
+            <w:pPr>
+              <w:spacing w:after="0" w:line="240" w:lineRule="auto"/>
+              <w:jc w:val="center"/>
+              <w:rPr>
+                <w:rFonts w:ascii="Arial" w:eastAsia="Times New Roman" w:hAnsi="Arial" w:cs="Arial"/>
+                <w:sz w:val="20"/>
+                <w:szCs w:val="20"/>
+              </w:rPr>
+            </w:pPr>
+          </w:p>
+        </w:tc>
+        <w:tc>
+          <w:tcPr>
+            <w:tcW w:w="0" w:type="auto"/>
+            <w:vMerge/>
+            <w:tcBorders>
+              <w:top w:val="single" w:sz="6" w:space="0" w:color="CCCCCC"/>
+              <w:left w:val="single" w:sz="6" w:space="0" w:color="CCCCCC"/>
+              <w:bottom w:val="single" w:sz="6" w:space="0" w:color="CCCCCC"/>
+              <w:right w:val="single" w:sz="6" w:space="0" w:color="CCCCCC"/>
+            </w:tcBorders>
+            <w:shd w:val="clear" w:color="auto" w:fill="D9D9D9" w:themeFill="background1" w:themeFillShade="D9"/>
             <w:vAlign w:val="center"/>
             <w:hideMark/>
           </w:tcPr>
@@ -11189,9 +11220,7 @@
             <w:tcW w:w="0" w:type="auto"/>
             <w:vMerge/>
             <w:tcBorders>
-              <w:top w:val="single" w:sz="6" w:space="0" w:color="CCCCCC"/>
-              <w:left w:val="single" w:sz="6" w:space="0" w:color="CCCCCC"/>
-              <w:bottom w:val="single" w:sz="6" w:space="0" w:color="CCCCCC"/>
+              <w:left w:val="single" w:sz="6" w:space="0" w:color="CCCCCC"/>
               <w:right w:val="single" w:sz="6" w:space="0" w:color="CCCCCC"/>
             </w:tcBorders>
             <w:vAlign w:val="center"/>
@@ -11424,9 +11453,7 @@
             <w:tcW w:w="0" w:type="auto"/>
             <w:vMerge/>
             <w:tcBorders>
-              <w:top w:val="single" w:sz="6" w:space="0" w:color="CCCCCC"/>
-              <w:left w:val="single" w:sz="6" w:space="0" w:color="CCCCCC"/>
-              <w:bottom w:val="single" w:sz="6" w:space="0" w:color="CCCCCC"/>
+              <w:left w:val="single" w:sz="6" w:space="0" w:color="CCCCCC"/>
               <w:right w:val="single" w:sz="6" w:space="0" w:color="CCCCCC"/>
             </w:tcBorders>
             <w:vAlign w:val="center"/>
@@ -11610,62 +11637,52 @@
             <w:tcW w:w="0" w:type="auto"/>
             <w:vMerge/>
             <w:tcBorders>
-              <w:top w:val="single" w:sz="6" w:space="0" w:color="CCCCCC"/>
-              <w:left w:val="single" w:sz="6" w:space="0" w:color="CCCCCC"/>
-              <w:bottom w:val="single" w:sz="6" w:space="0" w:color="CCCCCC"/>
-              <w:right w:val="single" w:sz="6" w:space="0" w:color="CCCCCC"/>
-            </w:tcBorders>
-            <w:vAlign w:val="center"/>
-            <w:hideMark/>
-          </w:tcPr>
-          <w:p>
-            <w:pPr>
-              <w:spacing w:after="0" w:line="240" w:lineRule="auto"/>
-              <w:jc w:val="center"/>
-              <w:rPr>
-                <w:rFonts w:ascii="Arial" w:eastAsia="Times New Roman" w:hAnsi="Arial" w:cs="Arial"/>
-                <w:sz w:val="20"/>
-                <w:szCs w:val="20"/>
-              </w:rPr>
-            </w:pPr>
-          </w:p>
-        </w:tc>
-        <w:tc>
-          <w:tcPr>
-            <w:tcW w:w="0" w:type="auto"/>
-            <w:tcBorders>
-              <w:top w:val="single" w:sz="6" w:space="0" w:color="CCCCCC"/>
-              <w:left w:val="single" w:sz="6" w:space="0" w:color="CCCCCC"/>
-              <w:bottom w:val="single" w:sz="6" w:space="0" w:color="CCCCCC"/>
-              <w:right w:val="single" w:sz="6" w:space="0" w:color="CCCCCC"/>
-            </w:tcBorders>
-            <w:tcMar>
-              <w:top w:w="30" w:type="dxa"/>
-              <w:left w:w="45" w:type="dxa"/>
-              <w:bottom w:w="30" w:type="dxa"/>
-              <w:right w:w="45" w:type="dxa"/>
-            </w:tcMar>
-            <w:vAlign w:val="center"/>
-            <w:hideMark/>
-          </w:tcPr>
-          <w:p>
-            <w:pPr>
-              <w:spacing w:after="0" w:line="240" w:lineRule="auto"/>
-              <w:jc w:val="center"/>
-              <w:rPr>
-                <w:rFonts w:ascii="Arial" w:eastAsia="Times New Roman" w:hAnsi="Arial" w:cs="Arial"/>
-                <w:sz w:val="20"/>
-                <w:szCs w:val="20"/>
-              </w:rPr>
-            </w:pPr>
-            <w:r>
-              <w:rPr>
-                <w:rFonts w:ascii="Arial" w:eastAsia="Times New Roman" w:hAnsi="Arial" w:cs="Arial"/>
-                <w:sz w:val="20"/>
-                <w:szCs w:val="20"/>
-              </w:rPr>
-              <w:t>Widget Due</w:t>
-            </w:r>
+              <w:left w:val="single" w:sz="6" w:space="0" w:color="CCCCCC"/>
+              <w:right w:val="single" w:sz="6" w:space="0" w:color="CCCCCC"/>
+            </w:tcBorders>
+            <w:vAlign w:val="center"/>
+            <w:hideMark/>
+          </w:tcPr>
+          <w:p>
+            <w:pPr>
+              <w:spacing w:after="0" w:line="240" w:lineRule="auto"/>
+              <w:jc w:val="center"/>
+              <w:rPr>
+                <w:rFonts w:ascii="Arial" w:eastAsia="Times New Roman" w:hAnsi="Arial" w:cs="Arial"/>
+                <w:sz w:val="20"/>
+                <w:szCs w:val="20"/>
+              </w:rPr>
+            </w:pPr>
+          </w:p>
+        </w:tc>
+        <w:tc>
+          <w:tcPr>
+            <w:tcW w:w="0" w:type="auto"/>
+            <w:tcBorders>
+              <w:top w:val="single" w:sz="6" w:space="0" w:color="CCCCCC"/>
+              <w:left w:val="single" w:sz="6" w:space="0" w:color="CCCCCC"/>
+              <w:bottom w:val="single" w:sz="6" w:space="0" w:color="CCCCCC"/>
+              <w:right w:val="single" w:sz="6" w:space="0" w:color="CCCCCC"/>
+            </w:tcBorders>
+            <w:tcMar>
+              <w:top w:w="30" w:type="dxa"/>
+              <w:left w:w="45" w:type="dxa"/>
+              <w:bottom w:w="30" w:type="dxa"/>
+              <w:right w:w="45" w:type="dxa"/>
+            </w:tcMar>
+            <w:vAlign w:val="center"/>
+            <w:hideMark/>
+          </w:tcPr>
+          <w:p>
+            <w:pPr>
+              <w:spacing w:after="0" w:line="240" w:lineRule="auto"/>
+              <w:jc w:val="center"/>
+              <w:rPr>
+                <w:rFonts w:ascii="Arial" w:eastAsia="Times New Roman" w:hAnsi="Arial" w:cs="Arial"/>
+                <w:sz w:val="20"/>
+                <w:szCs w:val="20"/>
+              </w:rPr>
+            </w:pPr>
           </w:p>
         </w:tc>
         <w:tc>
@@ -11816,49 +11833,30 @@
         <w:tc>
           <w:tcPr>
             <w:tcW w:w="0" w:type="auto"/>
-            <w:vMerge w:val="restart"/>
-            <w:tcBorders>
-              <w:top w:val="single" w:sz="6" w:space="0" w:color="CCCCCC"/>
-              <w:left w:val="single" w:sz="6" w:space="0" w:color="CCCCCC"/>
-              <w:bottom w:val="single" w:sz="6" w:space="0" w:color="CCCCCC"/>
-              <w:right w:val="single" w:sz="6" w:space="0" w:color="CCCCCC"/>
-            </w:tcBorders>
-            <w:tcMar>
-              <w:top w:w="30" w:type="dxa"/>
-              <w:left w:w="45" w:type="dxa"/>
-              <w:bottom w:w="30" w:type="dxa"/>
-              <w:right w:w="45" w:type="dxa"/>
-            </w:tcMar>
-            <w:vAlign w:val="center"/>
-            <w:hideMark/>
-          </w:tcPr>
-          <w:p>
-            <w:pPr>
-              <w:spacing w:after="0" w:line="240" w:lineRule="auto"/>
-              <w:jc w:val="center"/>
-              <w:rPr>
-                <w:rFonts w:ascii="Arial" w:eastAsia="Times New Roman" w:hAnsi="Arial" w:cs="Arial"/>
-                <w:sz w:val="20"/>
-                <w:szCs w:val="20"/>
-              </w:rPr>
-            </w:pPr>
-            <w:r>
-              <w:rPr>
-                <w:rFonts w:ascii="Arial" w:eastAsia="Times New Roman" w:hAnsi="Arial" w:cs="Arial"/>
-                <w:sz w:val="20"/>
-                <w:szCs w:val="20"/>
-              </w:rPr>
-              <w:t>Module 5</w:t>
-            </w:r>
-            <w:r>
-              <w:rPr>
-                <w:rFonts w:ascii="Arial" w:eastAsia="Times New Roman" w:hAnsi="Arial" w:cs="Arial"/>
-                <w:sz w:val="20"/>
-                <w:szCs w:val="20"/>
-              </w:rPr>
-              <w:br/>
-              <w:t>Audition</w:t>
-            </w:r>
+            <w:vMerge/>
+            <w:tcBorders>
+              <w:left w:val="single" w:sz="6" w:space="0" w:color="CCCCCC"/>
+              <w:right w:val="single" w:sz="6" w:space="0" w:color="CCCCCC"/>
+            </w:tcBorders>
+            <w:tcMar>
+              <w:top w:w="30" w:type="dxa"/>
+              <w:left w:w="45" w:type="dxa"/>
+              <w:bottom w:w="30" w:type="dxa"/>
+              <w:right w:w="45" w:type="dxa"/>
+            </w:tcMar>
+            <w:vAlign w:val="center"/>
+            <w:hideMark/>
+          </w:tcPr>
+          <w:p>
+            <w:pPr>
+              <w:spacing w:after="0" w:line="240" w:lineRule="auto"/>
+              <w:jc w:val="center"/>
+              <w:rPr>
+                <w:rFonts w:ascii="Arial" w:eastAsia="Times New Roman" w:hAnsi="Arial" w:cs="Arial"/>
+                <w:sz w:val="20"/>
+                <w:szCs w:val="20"/>
+              </w:rPr>
+            </w:pPr>
           </w:p>
         </w:tc>
         <w:tc>
@@ -12059,9 +12057,7 @@
             <w:tcW w:w="0" w:type="auto"/>
             <w:vMerge/>
             <w:tcBorders>
-              <w:top w:val="single" w:sz="6" w:space="0" w:color="CCCCCC"/>
-              <w:left w:val="single" w:sz="6" w:space="0" w:color="CCCCCC"/>
-              <w:bottom w:val="single" w:sz="6" w:space="0" w:color="CCCCCC"/>
+              <w:left w:val="single" w:sz="6" w:space="0" w:color="CCCCCC"/>
               <w:right w:val="single" w:sz="6" w:space="0" w:color="CCCCCC"/>
             </w:tcBorders>
             <w:vAlign w:val="center"/>
@@ -12254,54 +12250,61 @@
             <w:tcW w:w="0" w:type="auto"/>
             <w:vMerge/>
             <w:tcBorders>
-              <w:top w:val="single" w:sz="6" w:space="0" w:color="CCCCCC"/>
-              <w:left w:val="single" w:sz="6" w:space="0" w:color="CCCCCC"/>
-              <w:bottom w:val="single" w:sz="6" w:space="0" w:color="CCCCCC"/>
-              <w:right w:val="single" w:sz="6" w:space="0" w:color="CCCCCC"/>
-            </w:tcBorders>
-            <w:vAlign w:val="center"/>
-            <w:hideMark/>
-          </w:tcPr>
-          <w:p>
-            <w:pPr>
-              <w:spacing w:after="0" w:line="240" w:lineRule="auto"/>
-              <w:jc w:val="center"/>
-              <w:rPr>
-                <w:rFonts w:ascii="Arial" w:eastAsia="Times New Roman" w:hAnsi="Arial" w:cs="Arial"/>
-                <w:sz w:val="20"/>
-                <w:szCs w:val="20"/>
-              </w:rPr>
-            </w:pPr>
-          </w:p>
-        </w:tc>
-        <w:tc>
-          <w:tcPr>
-            <w:tcW w:w="0" w:type="auto"/>
-            <w:tcBorders>
-              <w:top w:val="single" w:sz="6" w:space="0" w:color="CCCCCC"/>
-              <w:left w:val="single" w:sz="6" w:space="0" w:color="CCCCCC"/>
-              <w:bottom w:val="single" w:sz="6" w:space="0" w:color="CCCCCC"/>
-              <w:right w:val="single" w:sz="6" w:space="0" w:color="CCCCCC"/>
-            </w:tcBorders>
-            <w:tcMar>
-              <w:top w:w="30" w:type="dxa"/>
-              <w:left w:w="45" w:type="dxa"/>
-              <w:bottom w:w="30" w:type="dxa"/>
-              <w:right w:w="45" w:type="dxa"/>
-            </w:tcMar>
-            <w:vAlign w:val="center"/>
-            <w:hideMark/>
-          </w:tcPr>
-          <w:p>
-            <w:pPr>
-              <w:spacing w:after="0" w:line="240" w:lineRule="auto"/>
-              <w:jc w:val="center"/>
-              <w:rPr>
-                <w:rFonts w:ascii="Arial" w:eastAsia="Times New Roman" w:hAnsi="Arial" w:cs="Arial"/>
-                <w:sz w:val="20"/>
-                <w:szCs w:val="20"/>
-              </w:rPr>
-            </w:pPr>
+              <w:left w:val="single" w:sz="6" w:space="0" w:color="CCCCCC"/>
+              <w:bottom w:val="single" w:sz="6" w:space="0" w:color="CCCCCC"/>
+              <w:right w:val="single" w:sz="6" w:space="0" w:color="CCCCCC"/>
+            </w:tcBorders>
+            <w:vAlign w:val="center"/>
+            <w:hideMark/>
+          </w:tcPr>
+          <w:p>
+            <w:pPr>
+              <w:spacing w:after="0" w:line="240" w:lineRule="auto"/>
+              <w:jc w:val="center"/>
+              <w:rPr>
+                <w:rFonts w:ascii="Arial" w:eastAsia="Times New Roman" w:hAnsi="Arial" w:cs="Arial"/>
+                <w:sz w:val="20"/>
+                <w:szCs w:val="20"/>
+              </w:rPr>
+            </w:pPr>
+          </w:p>
+        </w:tc>
+        <w:tc>
+          <w:tcPr>
+            <w:tcW w:w="0" w:type="auto"/>
+            <w:tcBorders>
+              <w:top w:val="single" w:sz="6" w:space="0" w:color="CCCCCC"/>
+              <w:left w:val="single" w:sz="6" w:space="0" w:color="CCCCCC"/>
+              <w:bottom w:val="single" w:sz="6" w:space="0" w:color="CCCCCC"/>
+              <w:right w:val="single" w:sz="6" w:space="0" w:color="CCCCCC"/>
+            </w:tcBorders>
+            <w:tcMar>
+              <w:top w:w="30" w:type="dxa"/>
+              <w:left w:w="45" w:type="dxa"/>
+              <w:bottom w:w="30" w:type="dxa"/>
+              <w:right w:w="45" w:type="dxa"/>
+            </w:tcMar>
+            <w:vAlign w:val="center"/>
+            <w:hideMark/>
+          </w:tcPr>
+          <w:p>
+            <w:pPr>
+              <w:spacing w:after="0" w:line="240" w:lineRule="auto"/>
+              <w:jc w:val="center"/>
+              <w:rPr>
+                <w:rFonts w:ascii="Arial" w:eastAsia="Times New Roman" w:hAnsi="Arial" w:cs="Arial"/>
+                <w:sz w:val="20"/>
+                <w:szCs w:val="20"/>
+              </w:rPr>
+            </w:pPr>
+            <w:r>
+              <w:rPr>
+                <w:rFonts w:ascii="Arial" w:eastAsia="Times New Roman" w:hAnsi="Arial" w:cs="Arial"/>
+                <w:sz w:val="20"/>
+                <w:szCs w:val="20"/>
+              </w:rPr>
+              <w:t>Widget Due</w:t>
+            </w:r>
           </w:p>
         </w:tc>
         <w:tc>
@@ -12461,26 +12464,148 @@
         <w:tc>
           <w:tcPr>
             <w:tcW w:w="0" w:type="auto"/>
-            <w:vMerge/>
-            <w:tcBorders>
-              <w:top w:val="single" w:sz="6" w:space="0" w:color="CCCCCC"/>
-              <w:left w:val="single" w:sz="6" w:space="0" w:color="CCCCCC"/>
-              <w:bottom w:val="single" w:sz="6" w:space="0" w:color="CCCCCC"/>
-              <w:right w:val="single" w:sz="6" w:space="0" w:color="CCCCCC"/>
-            </w:tcBorders>
-            <w:vAlign w:val="center"/>
-            <w:hideMark/>
-          </w:tcPr>
-          <w:p>
-            <w:pPr>
-              <w:spacing w:after="0" w:line="240" w:lineRule="auto"/>
-              <w:jc w:val="center"/>
-              <w:rPr>
-                <w:rFonts w:ascii="Arial" w:eastAsia="Times New Roman" w:hAnsi="Arial" w:cs="Arial"/>
-                <w:sz w:val="20"/>
-                <w:szCs w:val="20"/>
-              </w:rPr>
-            </w:pPr>
+            <w:vMerge w:val="restart"/>
+            <w:tcBorders>
+              <w:top w:val="single" w:sz="6" w:space="0" w:color="CCCCCC"/>
+              <w:left w:val="single" w:sz="6" w:space="0" w:color="CCCCCC"/>
+              <w:right w:val="single" w:sz="6" w:space="0" w:color="CCCCCC"/>
+            </w:tcBorders>
+            <w:vAlign w:val="center"/>
+            <w:hideMark/>
+          </w:tcPr>
+          <w:p>
+            <w:pPr>
+              <w:spacing w:after="0" w:line="240" w:lineRule="auto"/>
+              <w:jc w:val="center"/>
+              <w:rPr>
+                <w:rFonts w:ascii="Arial" w:eastAsia="Times New Roman" w:hAnsi="Arial" w:cs="Arial"/>
+                <w:sz w:val="20"/>
+                <w:szCs w:val="20"/>
+              </w:rPr>
+            </w:pPr>
+            <w:r>
+              <w:rPr>
+                <w:rFonts w:ascii="Arial" w:eastAsia="Times New Roman" w:hAnsi="Arial" w:cs="Arial"/>
+                <w:sz w:val="20"/>
+                <w:szCs w:val="20"/>
+              </w:rPr>
+              <w:br/>
+            </w:r>
+            <w:r>
+              <w:rPr>
+                <w:rFonts w:ascii="Arial" w:eastAsia="Times New Roman" w:hAnsi="Arial" w:cs="Arial"/>
+                <w:sz w:val="20"/>
+                <w:szCs w:val="20"/>
+              </w:rPr>
+              <w:br/>
+            </w:r>
+            <w:r>
+              <w:rPr>
+                <w:rFonts w:ascii="Arial" w:eastAsia="Times New Roman" w:hAnsi="Arial" w:cs="Arial"/>
+                <w:sz w:val="20"/>
+                <w:szCs w:val="20"/>
+              </w:rPr>
+              <w:br/>
+            </w:r>
+            <w:r>
+              <w:rPr>
+                <w:rFonts w:ascii="Arial" w:eastAsia="Times New Roman" w:hAnsi="Arial" w:cs="Arial"/>
+                <w:sz w:val="20"/>
+                <w:szCs w:val="20"/>
+              </w:rPr>
+              <w:t>Module 5</w:t>
+            </w:r>
+            <w:r>
+              <w:rPr>
+                <w:rFonts w:ascii="Arial" w:eastAsia="Times New Roman" w:hAnsi="Arial" w:cs="Arial"/>
+                <w:sz w:val="20"/>
+                <w:szCs w:val="20"/>
+              </w:rPr>
+              <w:br/>
+              <w:t>Audition</w:t>
+            </w:r>
+            <w:r>
+              <w:rPr>
+                <w:rFonts w:ascii="Arial" w:eastAsia="Times New Roman" w:hAnsi="Arial" w:cs="Arial"/>
+                <w:sz w:val="20"/>
+                <w:szCs w:val="20"/>
+              </w:rPr>
+              <w:br/>
+            </w:r>
+            <w:r>
+              <w:rPr>
+                <w:rFonts w:ascii="Arial" w:eastAsia="Times New Roman" w:hAnsi="Arial" w:cs="Arial"/>
+                <w:sz w:val="20"/>
+                <w:szCs w:val="20"/>
+              </w:rPr>
+              <w:br/>
+            </w:r>
+            <w:r>
+              <w:rPr>
+                <w:rFonts w:ascii="Arial" w:eastAsia="Times New Roman" w:hAnsi="Arial" w:cs="Arial"/>
+                <w:sz w:val="20"/>
+                <w:szCs w:val="20"/>
+              </w:rPr>
+              <w:br/>
+            </w:r>
+            <w:r>
+              <w:rPr>
+                <w:rFonts w:ascii="Arial" w:eastAsia="Times New Roman" w:hAnsi="Arial" w:cs="Arial"/>
+                <w:sz w:val="20"/>
+                <w:szCs w:val="20"/>
+              </w:rPr>
+              <w:lastRenderedPageBreak/>
+              <w:br/>
+            </w:r>
+            <w:r>
+              <w:rPr>
+                <w:rFonts w:ascii="Arial" w:eastAsia="Times New Roman" w:hAnsi="Arial" w:cs="Arial"/>
+                <w:sz w:val="20"/>
+                <w:szCs w:val="20"/>
+              </w:rPr>
+              <w:br/>
+            </w:r>
+            <w:r>
+              <w:rPr>
+                <w:rFonts w:ascii="Arial" w:eastAsia="Times New Roman" w:hAnsi="Arial" w:cs="Arial"/>
+                <w:sz w:val="20"/>
+                <w:szCs w:val="20"/>
+              </w:rPr>
+              <w:br/>
+            </w:r>
+            <w:r>
+              <w:rPr>
+                <w:rFonts w:ascii="Arial" w:eastAsia="Times New Roman" w:hAnsi="Arial" w:cs="Arial"/>
+                <w:sz w:val="20"/>
+                <w:szCs w:val="20"/>
+              </w:rPr>
+              <w:br/>
+            </w:r>
+            <w:r>
+              <w:rPr>
+                <w:rFonts w:ascii="Arial" w:eastAsia="Times New Roman" w:hAnsi="Arial" w:cs="Arial"/>
+                <w:sz w:val="20"/>
+                <w:szCs w:val="20"/>
+              </w:rPr>
+              <w:br/>
+            </w:r>
+            <w:r>
+              <w:rPr>
+                <w:rFonts w:ascii="Arial" w:eastAsia="Times New Roman" w:hAnsi="Arial" w:cs="Arial"/>
+                <w:sz w:val="20"/>
+                <w:szCs w:val="20"/>
+              </w:rPr>
+              <w:t>Module 5</w:t>
+            </w:r>
+            <w:r>
+              <w:rPr>
+                <w:rFonts w:ascii="Arial" w:eastAsia="Times New Roman" w:hAnsi="Arial" w:cs="Arial"/>
+                <w:sz w:val="20"/>
+                <w:szCs w:val="20"/>
+              </w:rPr>
+              <w:br/>
+              <w:t>Audition</w:t>
+            </w:r>
           </w:p>
         </w:tc>
         <w:tc>
@@ -12698,9 +12823,7 @@
             <w:tcW w:w="0" w:type="auto"/>
             <w:vMerge/>
             <w:tcBorders>
-              <w:top w:val="single" w:sz="6" w:space="0" w:color="CCCCCC"/>
-              <w:left w:val="single" w:sz="6" w:space="0" w:color="CCCCCC"/>
-              <w:bottom w:val="single" w:sz="6" w:space="0" w:color="CCCCCC"/>
+              <w:left w:val="single" w:sz="6" w:space="0" w:color="CCCCCC"/>
               <w:right w:val="single" w:sz="6" w:space="0" w:color="CCCCCC"/>
             </w:tcBorders>
             <w:vAlign w:val="center"/>
@@ -12884,9 +13007,7 @@
             <w:tcW w:w="0" w:type="auto"/>
             <w:vMerge/>
             <w:tcBorders>
-              <w:top w:val="single" w:sz="6" w:space="0" w:color="CCCCCC"/>
-              <w:left w:val="single" w:sz="6" w:space="0" w:color="CCCCCC"/>
-              <w:bottom w:val="single" w:sz="6" w:space="0" w:color="CCCCCC"/>
+              <w:left w:val="single" w:sz="6" w:space="0" w:color="CCCCCC"/>
               <w:right w:val="single" w:sz="6" w:space="0" w:color="CCCCCC"/>
             </w:tcBorders>
             <w:vAlign w:val="center"/>
@@ -13085,9 +13206,7 @@
             <w:tcW w:w="0" w:type="auto"/>
             <w:vMerge/>
             <w:tcBorders>
-              <w:top w:val="single" w:sz="6" w:space="0" w:color="CCCCCC"/>
-              <w:left w:val="single" w:sz="6" w:space="0" w:color="CCCCCC"/>
-              <w:bottom w:val="single" w:sz="6" w:space="0" w:color="CCCCCC"/>
+              <w:left w:val="single" w:sz="6" w:space="0" w:color="CCCCCC"/>
               <w:right w:val="single" w:sz="6" w:space="0" w:color="CCCCCC"/>
             </w:tcBorders>
             <w:vAlign w:val="center"/>
@@ -13312,9 +13431,7 @@
             <w:tcW w:w="0" w:type="auto"/>
             <w:vMerge/>
             <w:tcBorders>
-              <w:top w:val="single" w:sz="6" w:space="0" w:color="CCCCCC"/>
-              <w:left w:val="single" w:sz="6" w:space="0" w:color="CCCCCC"/>
-              <w:bottom w:val="single" w:sz="6" w:space="0" w:color="CCCCCC"/>
+              <w:left w:val="single" w:sz="6" w:space="0" w:color="CCCCCC"/>
               <w:right w:val="single" w:sz="6" w:space="0" w:color="CCCCCC"/>
             </w:tcBorders>
             <w:vAlign w:val="center"/>
@@ -13498,80 +13615,52 @@
             <w:tcW w:w="0" w:type="auto"/>
             <w:vMerge/>
             <w:tcBorders>
-              <w:top w:val="single" w:sz="6" w:space="0" w:color="CCCCCC"/>
-              <w:left w:val="single" w:sz="6" w:space="0" w:color="CCCCCC"/>
-              <w:bottom w:val="single" w:sz="6" w:space="0" w:color="CCCCCC"/>
-              <w:right w:val="single" w:sz="6" w:space="0" w:color="CCCCCC"/>
-            </w:tcBorders>
-            <w:vAlign w:val="center"/>
-            <w:hideMark/>
-          </w:tcPr>
-          <w:p>
-            <w:pPr>
-              <w:spacing w:after="0" w:line="240" w:lineRule="auto"/>
-              <w:jc w:val="center"/>
-              <w:rPr>
-                <w:rFonts w:ascii="Arial" w:eastAsia="Times New Roman" w:hAnsi="Arial" w:cs="Arial"/>
-                <w:sz w:val="20"/>
-                <w:szCs w:val="20"/>
-              </w:rPr>
-            </w:pPr>
-          </w:p>
-        </w:tc>
-        <w:tc>
-          <w:tcPr>
-            <w:tcW w:w="0" w:type="auto"/>
-            <w:tcBorders>
-              <w:top w:val="single" w:sz="6" w:space="0" w:color="CCCCCC"/>
-              <w:left w:val="single" w:sz="6" w:space="0" w:color="CCCCCC"/>
-              <w:bottom w:val="single" w:sz="6" w:space="0" w:color="CCCCCC"/>
-              <w:right w:val="single" w:sz="6" w:space="0" w:color="CCCCCC"/>
-            </w:tcBorders>
-            <w:tcMar>
-              <w:top w:w="30" w:type="dxa"/>
-              <w:left w:w="45" w:type="dxa"/>
-              <w:bottom w:w="30" w:type="dxa"/>
-              <w:right w:w="45" w:type="dxa"/>
-            </w:tcMar>
-            <w:vAlign w:val="center"/>
-            <w:hideMark/>
-          </w:tcPr>
-          <w:p>
-            <w:pPr>
-              <w:spacing w:after="0" w:line="240" w:lineRule="auto"/>
-              <w:jc w:val="center"/>
-              <w:rPr>
-                <w:rFonts w:ascii="Arial" w:eastAsia="Times New Roman" w:hAnsi="Arial" w:cs="Arial"/>
-                <w:sz w:val="20"/>
-                <w:szCs w:val="20"/>
-              </w:rPr>
-            </w:pPr>
-            <w:r>
-              <w:rPr>
-                <w:rFonts w:ascii="Arial" w:eastAsia="Times New Roman" w:hAnsi="Arial" w:cs="Arial"/>
-                <w:sz w:val="20"/>
-                <w:szCs w:val="20"/>
-              </w:rPr>
-              <w:t xml:space="preserve">Audio </w:t>
-            </w:r>
-            <w:proofErr w:type="spellStart"/>
-            <w:r>
-              <w:rPr>
-                <w:rFonts w:ascii="Arial" w:eastAsia="Times New Roman" w:hAnsi="Arial" w:cs="Arial"/>
-                <w:sz w:val="20"/>
-                <w:szCs w:val="20"/>
-              </w:rPr>
-              <w:t>Scapes</w:t>
-            </w:r>
-            <w:proofErr w:type="spellEnd"/>
-            <w:r>
-              <w:rPr>
-                <w:rFonts w:ascii="Arial" w:eastAsia="Times New Roman" w:hAnsi="Arial" w:cs="Arial"/>
-                <w:sz w:val="20"/>
-                <w:szCs w:val="20"/>
-              </w:rPr>
-              <w:t xml:space="preserve"> Due</w:t>
-            </w:r>
+              <w:left w:val="single" w:sz="6" w:space="0" w:color="CCCCCC"/>
+              <w:right w:val="single" w:sz="6" w:space="0" w:color="CCCCCC"/>
+            </w:tcBorders>
+            <w:vAlign w:val="center"/>
+            <w:hideMark/>
+          </w:tcPr>
+          <w:p>
+            <w:pPr>
+              <w:spacing w:after="0" w:line="240" w:lineRule="auto"/>
+              <w:jc w:val="center"/>
+              <w:rPr>
+                <w:rFonts w:ascii="Arial" w:eastAsia="Times New Roman" w:hAnsi="Arial" w:cs="Arial"/>
+                <w:sz w:val="20"/>
+                <w:szCs w:val="20"/>
+              </w:rPr>
+            </w:pPr>
+          </w:p>
+        </w:tc>
+        <w:tc>
+          <w:tcPr>
+            <w:tcW w:w="0" w:type="auto"/>
+            <w:tcBorders>
+              <w:top w:val="single" w:sz="6" w:space="0" w:color="CCCCCC"/>
+              <w:left w:val="single" w:sz="6" w:space="0" w:color="CCCCCC"/>
+              <w:bottom w:val="single" w:sz="6" w:space="0" w:color="CCCCCC"/>
+              <w:right w:val="single" w:sz="6" w:space="0" w:color="CCCCCC"/>
+            </w:tcBorders>
+            <w:tcMar>
+              <w:top w:w="30" w:type="dxa"/>
+              <w:left w:w="45" w:type="dxa"/>
+              <w:bottom w:w="30" w:type="dxa"/>
+              <w:right w:w="45" w:type="dxa"/>
+            </w:tcMar>
+            <w:vAlign w:val="center"/>
+            <w:hideMark/>
+          </w:tcPr>
+          <w:p>
+            <w:pPr>
+              <w:spacing w:after="0" w:line="240" w:lineRule="auto"/>
+              <w:jc w:val="center"/>
+              <w:rPr>
+                <w:rFonts w:ascii="Arial" w:eastAsia="Times New Roman" w:hAnsi="Arial" w:cs="Arial"/>
+                <w:sz w:val="20"/>
+                <w:szCs w:val="20"/>
+              </w:rPr>
+            </w:pPr>
           </w:p>
         </w:tc>
         <w:tc>
@@ -13722,6 +13811,65 @@
         <w:tc>
           <w:tcPr>
             <w:tcW w:w="0" w:type="auto"/>
+            <w:vMerge/>
+            <w:tcBorders>
+              <w:left w:val="single" w:sz="6" w:space="0" w:color="CCCCCC"/>
+              <w:right w:val="single" w:sz="6" w:space="0" w:color="CCCCCC"/>
+            </w:tcBorders>
+            <w:tcMar>
+              <w:top w:w="30" w:type="dxa"/>
+              <w:left w:w="45" w:type="dxa"/>
+              <w:bottom w:w="30" w:type="dxa"/>
+              <w:right w:w="45" w:type="dxa"/>
+            </w:tcMar>
+            <w:vAlign w:val="center"/>
+            <w:hideMark/>
+          </w:tcPr>
+          <w:p>
+            <w:pPr>
+              <w:spacing w:after="0" w:line="240" w:lineRule="auto"/>
+              <w:jc w:val="center"/>
+              <w:rPr>
+                <w:rFonts w:ascii="Arial" w:eastAsia="Times New Roman" w:hAnsi="Arial" w:cs="Arial"/>
+                <w:sz w:val="20"/>
+                <w:szCs w:val="20"/>
+              </w:rPr>
+            </w:pPr>
+          </w:p>
+        </w:tc>
+        <w:tc>
+          <w:tcPr>
+            <w:tcW w:w="0" w:type="auto"/>
+            <w:tcBorders>
+              <w:top w:val="single" w:sz="6" w:space="0" w:color="CCCCCC"/>
+              <w:left w:val="single" w:sz="6" w:space="0" w:color="CCCCCC"/>
+              <w:bottom w:val="single" w:sz="6" w:space="0" w:color="CCCCCC"/>
+              <w:right w:val="single" w:sz="6" w:space="0" w:color="CCCCCC"/>
+            </w:tcBorders>
+            <w:tcMar>
+              <w:top w:w="30" w:type="dxa"/>
+              <w:left w:w="45" w:type="dxa"/>
+              <w:bottom w:w="30" w:type="dxa"/>
+              <w:right w:w="45" w:type="dxa"/>
+            </w:tcMar>
+            <w:vAlign w:val="center"/>
+            <w:hideMark/>
+          </w:tcPr>
+          <w:p>
+            <w:pPr>
+              <w:spacing w:after="0" w:line="240" w:lineRule="auto"/>
+              <w:jc w:val="center"/>
+              <w:rPr>
+                <w:rFonts w:ascii="Arial" w:eastAsia="Times New Roman" w:hAnsi="Arial" w:cs="Arial"/>
+                <w:sz w:val="20"/>
+                <w:szCs w:val="20"/>
+              </w:rPr>
+            </w:pPr>
+          </w:p>
+        </w:tc>
+        <w:tc>
+          <w:tcPr>
+            <w:tcW w:w="0" w:type="auto"/>
             <w:vMerge w:val="restart"/>
             <w:tcBorders>
               <w:top w:val="single" w:sz="6" w:space="0" w:color="CCCCCC"/>
@@ -13754,76 +13902,15 @@
                 <w:sz w:val="20"/>
                 <w:szCs w:val="20"/>
               </w:rPr>
-              <w:t>Packaging</w:t>
-            </w:r>
-          </w:p>
-        </w:tc>
-        <w:tc>
-          <w:tcPr>
-            <w:tcW w:w="0" w:type="auto"/>
-            <w:tcBorders>
-              <w:top w:val="single" w:sz="6" w:space="0" w:color="CCCCCC"/>
-              <w:left w:val="single" w:sz="6" w:space="0" w:color="CCCCCC"/>
-              <w:bottom w:val="single" w:sz="6" w:space="0" w:color="CCCCCC"/>
-              <w:right w:val="single" w:sz="6" w:space="0" w:color="CCCCCC"/>
-            </w:tcBorders>
-            <w:tcMar>
-              <w:top w:w="30" w:type="dxa"/>
-              <w:left w:w="45" w:type="dxa"/>
-              <w:bottom w:w="30" w:type="dxa"/>
-              <w:right w:w="45" w:type="dxa"/>
-            </w:tcMar>
-            <w:vAlign w:val="center"/>
-            <w:hideMark/>
-          </w:tcPr>
-          <w:p>
-            <w:pPr>
-              <w:spacing w:after="0" w:line="240" w:lineRule="auto"/>
-              <w:jc w:val="center"/>
-              <w:rPr>
-                <w:rFonts w:ascii="Arial" w:eastAsia="Times New Roman" w:hAnsi="Arial" w:cs="Arial"/>
-                <w:sz w:val="20"/>
-                <w:szCs w:val="20"/>
-              </w:rPr>
-            </w:pPr>
-          </w:p>
-        </w:tc>
-        <w:tc>
-          <w:tcPr>
-            <w:tcW w:w="0" w:type="auto"/>
-            <w:vMerge w:val="restart"/>
-            <w:tcBorders>
-              <w:top w:val="single" w:sz="6" w:space="0" w:color="CCCCCC"/>
-              <w:left w:val="single" w:sz="6" w:space="0" w:color="CCCCCC"/>
-              <w:bottom w:val="single" w:sz="6" w:space="0" w:color="CCCCCC"/>
-              <w:right w:val="single" w:sz="6" w:space="0" w:color="CCCCCC"/>
-            </w:tcBorders>
-            <w:tcMar>
-              <w:top w:w="30" w:type="dxa"/>
-              <w:left w:w="45" w:type="dxa"/>
-              <w:bottom w:w="30" w:type="dxa"/>
-              <w:right w:w="45" w:type="dxa"/>
-            </w:tcMar>
-            <w:vAlign w:val="center"/>
-            <w:hideMark/>
-          </w:tcPr>
-          <w:p>
-            <w:pPr>
-              <w:spacing w:after="0" w:line="240" w:lineRule="auto"/>
-              <w:jc w:val="center"/>
-              <w:rPr>
-                <w:rFonts w:ascii="Arial" w:eastAsia="Times New Roman" w:hAnsi="Arial" w:cs="Arial"/>
-                <w:sz w:val="20"/>
-                <w:szCs w:val="20"/>
-              </w:rPr>
-            </w:pPr>
-            <w:r>
-              <w:rPr>
-                <w:rFonts w:ascii="Arial" w:eastAsia="Times New Roman" w:hAnsi="Arial" w:cs="Arial"/>
-                <w:sz w:val="20"/>
-                <w:szCs w:val="20"/>
-              </w:rPr>
-              <w:t>Packaging Product for Distribution: 6 hours</w:t>
+              <w:t>Audition + UE</w:t>
+            </w:r>
+            <w:r>
+              <w:rPr>
+                <w:rFonts w:ascii="Arial" w:eastAsia="Times New Roman" w:hAnsi="Arial" w:cs="Arial"/>
+                <w:sz w:val="20"/>
+                <w:szCs w:val="20"/>
+              </w:rPr>
+              <w:t>: 6 hours</w:t>
             </w:r>
             <w:r>
               <w:rPr>
@@ -13947,54 +14034,87 @@
             <w:tcW w:w="0" w:type="auto"/>
             <w:vMerge/>
             <w:tcBorders>
-              <w:top w:val="single" w:sz="6" w:space="0" w:color="CCCCCC"/>
-              <w:left w:val="single" w:sz="6" w:space="0" w:color="CCCCCC"/>
-              <w:bottom w:val="single" w:sz="6" w:space="0" w:color="CCCCCC"/>
-              <w:right w:val="single" w:sz="6" w:space="0" w:color="CCCCCC"/>
-            </w:tcBorders>
-            <w:vAlign w:val="center"/>
-            <w:hideMark/>
-          </w:tcPr>
-          <w:p>
-            <w:pPr>
-              <w:spacing w:after="0" w:line="240" w:lineRule="auto"/>
-              <w:jc w:val="center"/>
-              <w:rPr>
-                <w:rFonts w:ascii="Arial" w:eastAsia="Times New Roman" w:hAnsi="Arial" w:cs="Arial"/>
-                <w:sz w:val="20"/>
-                <w:szCs w:val="20"/>
-              </w:rPr>
-            </w:pPr>
-          </w:p>
-        </w:tc>
-        <w:tc>
-          <w:tcPr>
-            <w:tcW w:w="0" w:type="auto"/>
-            <w:tcBorders>
-              <w:top w:val="single" w:sz="6" w:space="0" w:color="CCCCCC"/>
-              <w:left w:val="single" w:sz="6" w:space="0" w:color="CCCCCC"/>
-              <w:bottom w:val="single" w:sz="6" w:space="0" w:color="CCCCCC"/>
-              <w:right w:val="single" w:sz="6" w:space="0" w:color="CCCCCC"/>
-            </w:tcBorders>
-            <w:tcMar>
-              <w:top w:w="30" w:type="dxa"/>
-              <w:left w:w="45" w:type="dxa"/>
-              <w:bottom w:w="30" w:type="dxa"/>
-              <w:right w:w="45" w:type="dxa"/>
-            </w:tcMar>
-            <w:vAlign w:val="center"/>
-            <w:hideMark/>
-          </w:tcPr>
-          <w:p>
-            <w:pPr>
-              <w:spacing w:after="0" w:line="240" w:lineRule="auto"/>
-              <w:jc w:val="center"/>
-              <w:rPr>
-                <w:rFonts w:ascii="Arial" w:eastAsia="Times New Roman" w:hAnsi="Arial" w:cs="Arial"/>
-                <w:sz w:val="20"/>
-                <w:szCs w:val="20"/>
-              </w:rPr>
-            </w:pPr>
+              <w:left w:val="single" w:sz="6" w:space="0" w:color="CCCCCC"/>
+              <w:bottom w:val="single" w:sz="6" w:space="0" w:color="CCCCCC"/>
+              <w:right w:val="single" w:sz="6" w:space="0" w:color="CCCCCC"/>
+            </w:tcBorders>
+            <w:vAlign w:val="center"/>
+            <w:hideMark/>
+          </w:tcPr>
+          <w:p>
+            <w:pPr>
+              <w:spacing w:after="0" w:line="240" w:lineRule="auto"/>
+              <w:jc w:val="center"/>
+              <w:rPr>
+                <w:rFonts w:ascii="Arial" w:eastAsia="Times New Roman" w:hAnsi="Arial" w:cs="Arial"/>
+                <w:sz w:val="20"/>
+                <w:szCs w:val="20"/>
+              </w:rPr>
+            </w:pPr>
+          </w:p>
+        </w:tc>
+        <w:tc>
+          <w:tcPr>
+            <w:tcW w:w="0" w:type="auto"/>
+            <w:tcBorders>
+              <w:top w:val="single" w:sz="6" w:space="0" w:color="CCCCCC"/>
+              <w:left w:val="single" w:sz="6" w:space="0" w:color="CCCCCC"/>
+              <w:bottom w:val="single" w:sz="6" w:space="0" w:color="CCCCCC"/>
+              <w:right w:val="single" w:sz="6" w:space="0" w:color="CCCCCC"/>
+            </w:tcBorders>
+            <w:tcMar>
+              <w:top w:w="30" w:type="dxa"/>
+              <w:left w:w="45" w:type="dxa"/>
+              <w:bottom w:w="30" w:type="dxa"/>
+              <w:right w:w="45" w:type="dxa"/>
+            </w:tcMar>
+            <w:vAlign w:val="center"/>
+            <w:hideMark/>
+          </w:tcPr>
+          <w:p>
+            <w:pPr>
+              <w:spacing w:after="0" w:line="240" w:lineRule="auto"/>
+              <w:jc w:val="center"/>
+              <w:rPr>
+                <w:rFonts w:ascii="Arial" w:eastAsia="Times New Roman" w:hAnsi="Arial" w:cs="Arial"/>
+                <w:sz w:val="20"/>
+                <w:szCs w:val="20"/>
+              </w:rPr>
+            </w:pPr>
+            <w:proofErr w:type="spellStart"/>
+            <w:r>
+              <w:rPr>
+                <w:rFonts w:ascii="Arial" w:eastAsia="Times New Roman" w:hAnsi="Arial" w:cs="Arial"/>
+                <w:sz w:val="20"/>
+                <w:szCs w:val="20"/>
+              </w:rPr>
+              <w:t>Audio</w:t>
+            </w:r>
+            <w:r>
+              <w:rPr>
+                <w:rFonts w:ascii="Arial" w:eastAsia="Times New Roman" w:hAnsi="Arial" w:cs="Arial"/>
+                <w:sz w:val="20"/>
+                <w:szCs w:val="20"/>
+              </w:rPr>
+              <w:t>s</w:t>
+            </w:r>
+            <w:r>
+              <w:rPr>
+                <w:rFonts w:ascii="Arial" w:eastAsia="Times New Roman" w:hAnsi="Arial" w:cs="Arial"/>
+                <w:sz w:val="20"/>
+                <w:szCs w:val="20"/>
+              </w:rPr>
+              <w:t>capes</w:t>
+            </w:r>
+            <w:proofErr w:type="spellEnd"/>
+            <w:r>
+              <w:rPr>
+                <w:rFonts w:ascii="Arial" w:eastAsia="Times New Roman" w:hAnsi="Arial" w:cs="Arial"/>
+                <w:sz w:val="20"/>
+                <w:szCs w:val="20"/>
+              </w:rPr>
+              <w:t xml:space="preserve"> Due</w:t>
+            </w:r>
           </w:p>
         </w:tc>
         <w:tc>
@@ -14359,6 +14479,14 @@
                 <w:szCs w:val="20"/>
               </w:rPr>
             </w:pPr>
+            <w:r>
+              <w:rPr>
+                <w:rFonts w:ascii="Arial" w:eastAsia="Times New Roman" w:hAnsi="Arial" w:cs="Arial"/>
+                <w:sz w:val="20"/>
+                <w:szCs w:val="20"/>
+              </w:rPr>
+              <w:t>Packaging the project!</w:t>
+            </w:r>
           </w:p>
         </w:tc>
         <w:tc>
@@ -14455,6 +14583,7 @@
         <w:t>School of Communication Policies, Practices and Expectations</w:t>
       </w:r>
     </w:p>
+    <w:bookmarkEnd w:id="0"/>
     <w:p>
       <w:pPr>
         <w:spacing w:after="0" w:line="240" w:lineRule="auto"/>

</xml_diff>